<commit_message>
Fixed resource file typo
</commit_message>
<xml_diff>
--- a/resourceFiles/Scope and Boundaries Worksheet.docx
+++ b/resourceFiles/Scope and Boundaries Worksheet.docx
@@ -1,6 +1,6 @@
 
 <file path=word/document.xml><?xml version="1.0" encoding="utf-8"?>
-<w:document xmlns:wpc="http://schemas.microsoft.com/office/word/2010/wordprocessingCanvas" xmlns:mc="http://schemas.openxmlformats.org/markup-compatibility/2006" xmlns:o="urn:schemas-microsoft-com:office:office" xmlns:r="http://schemas.openxmlformats.org/officeDocument/2006/relationships" xmlns:m="http://schemas.openxmlformats.org/officeDocument/2006/math" xmlns:v="urn:schemas-microsoft-com:vml" xmlns:wp14="http://schemas.microsoft.com/office/word/2010/wordprocessingDrawing" xmlns:wp="http://schemas.openxmlformats.org/drawingml/2006/wordprocessingDrawing" xmlns:w10="urn:schemas-microsoft-com:office:word" xmlns:w="http://schemas.openxmlformats.org/wordprocessingml/2006/main" xmlns:w14="http://schemas.microsoft.com/office/word/2010/wordml" xmlns:w15="http://schemas.microsoft.com/office/word/2012/wordml" xmlns:wpg="http://schemas.microsoft.com/office/word/2010/wordprocessingGroup" xmlns:wpi="http://schemas.microsoft.com/office/word/2010/wordprocessingInk" xmlns:wne="http://schemas.microsoft.com/office/word/2006/wordml" xmlns:wps="http://schemas.microsoft.com/office/word/2010/wordprocessingShape" mc:Ignorable="w14 w15 wp14">
+<w:document xmlns:wpc="http://schemas.microsoft.com/office/word/2010/wordprocessingCanvas" xmlns:cx="http://schemas.microsoft.com/office/drawing/2014/chartex" xmlns:mc="http://schemas.openxmlformats.org/markup-compatibility/2006" xmlns:o="urn:schemas-microsoft-com:office:office" xmlns:r="http://schemas.openxmlformats.org/officeDocument/2006/relationships" xmlns:m="http://schemas.openxmlformats.org/officeDocument/2006/math" xmlns:v="urn:schemas-microsoft-com:vml" xmlns:wp14="http://schemas.microsoft.com/office/word/2010/wordprocessingDrawing" xmlns:wp="http://schemas.openxmlformats.org/drawingml/2006/wordprocessingDrawing" xmlns:w10="urn:schemas-microsoft-com:office:word" xmlns:w="http://schemas.openxmlformats.org/wordprocessingml/2006/main" xmlns:w14="http://schemas.microsoft.com/office/word/2010/wordml" xmlns:w15="http://schemas.microsoft.com/office/word/2012/wordml" xmlns:w16se="http://schemas.microsoft.com/office/word/2015/wordml/symex" xmlns:wpg="http://schemas.microsoft.com/office/word/2010/wordprocessingGroup" xmlns:wpi="http://schemas.microsoft.com/office/word/2010/wordprocessingInk" xmlns:wne="http://schemas.microsoft.com/office/word/2006/wordml" xmlns:wps="http://schemas.microsoft.com/office/word/2010/wordprocessingShape" mc:Ignorable="w14 w15 w16se wp14">
   <w:body>
     <w:p>
       <w:pPr>
@@ -148,8 +148,10 @@
         <w:t xml:space="preserve">How do the areas that are included and are not included compare to the </w:t>
       </w:r>
       <w:r>
-        <w:t>site map or plat</w:t>
+        <w:t>site map or plan</w:t>
       </w:r>
+      <w:bookmarkStart w:id="0" w:name="_GoBack"/>
+      <w:bookmarkEnd w:id="0"/>
       <w:r>
         <w:t>?</w:t>
       </w:r>
@@ -983,8 +985,6 @@
                 <w:rFonts w:ascii="Arial" w:hAnsi="Arial" w:cs="Arial"/>
               </w:rPr>
             </w:pPr>
-            <w:bookmarkStart w:id="0" w:name="_GoBack"/>
-            <w:bookmarkEnd w:id="0"/>
           </w:p>
         </w:tc>
         <w:tc>
@@ -1090,7 +1090,7 @@
 </file>
 
 <file path=word/endnotes.xml><?xml version="1.0" encoding="utf-8"?>
-<w:endnotes xmlns:wpc="http://schemas.microsoft.com/office/word/2010/wordprocessingCanvas" xmlns:mc="http://schemas.openxmlformats.org/markup-compatibility/2006" xmlns:o="urn:schemas-microsoft-com:office:office" xmlns:r="http://schemas.openxmlformats.org/officeDocument/2006/relationships" xmlns:m="http://schemas.openxmlformats.org/officeDocument/2006/math" xmlns:v="urn:schemas-microsoft-com:vml" xmlns:wp14="http://schemas.microsoft.com/office/word/2010/wordprocessingDrawing" xmlns:wp="http://schemas.openxmlformats.org/drawingml/2006/wordprocessingDrawing" xmlns:w10="urn:schemas-microsoft-com:office:word" xmlns:w="http://schemas.openxmlformats.org/wordprocessingml/2006/main" xmlns:w14="http://schemas.microsoft.com/office/word/2010/wordml" xmlns:w15="http://schemas.microsoft.com/office/word/2012/wordml" xmlns:wpg="http://schemas.microsoft.com/office/word/2010/wordprocessingGroup" xmlns:wpi="http://schemas.microsoft.com/office/word/2010/wordprocessingInk" xmlns:wne="http://schemas.microsoft.com/office/word/2006/wordml" xmlns:wps="http://schemas.microsoft.com/office/word/2010/wordprocessingShape" mc:Ignorable="w14 w15 wp14">
+<w:endnotes xmlns:wpc="http://schemas.microsoft.com/office/word/2010/wordprocessingCanvas" xmlns:cx="http://schemas.microsoft.com/office/drawing/2014/chartex" xmlns:mc="http://schemas.openxmlformats.org/markup-compatibility/2006" xmlns:o="urn:schemas-microsoft-com:office:office" xmlns:r="http://schemas.openxmlformats.org/officeDocument/2006/relationships" xmlns:m="http://schemas.openxmlformats.org/officeDocument/2006/math" xmlns:v="urn:schemas-microsoft-com:vml" xmlns:wp14="http://schemas.microsoft.com/office/word/2010/wordprocessingDrawing" xmlns:wp="http://schemas.openxmlformats.org/drawingml/2006/wordprocessingDrawing" xmlns:w10="urn:schemas-microsoft-com:office:word" xmlns:w="http://schemas.openxmlformats.org/wordprocessingml/2006/main" xmlns:w14="http://schemas.microsoft.com/office/word/2010/wordml" xmlns:w15="http://schemas.microsoft.com/office/word/2012/wordml" xmlns:w16se="http://schemas.microsoft.com/office/word/2015/wordml/symex" xmlns:wpg="http://schemas.microsoft.com/office/word/2010/wordprocessingGroup" xmlns:wpi="http://schemas.microsoft.com/office/word/2010/wordprocessingInk" xmlns:wne="http://schemas.microsoft.com/office/word/2006/wordml" xmlns:wps="http://schemas.microsoft.com/office/word/2010/wordprocessingShape" mc:Ignorable="w14 w15 w16se wp14">
   <w:endnote w:type="separator" w:id="-1">
     <w:p>
       <w:pPr>
@@ -1115,7 +1115,7 @@
 </file>
 
 <file path=word/footer1.xml><?xml version="1.0" encoding="utf-8"?>
-<w:ftr xmlns:wpc="http://schemas.microsoft.com/office/word/2010/wordprocessingCanvas" xmlns:mc="http://schemas.openxmlformats.org/markup-compatibility/2006" xmlns:o="urn:schemas-microsoft-com:office:office" xmlns:r="http://schemas.openxmlformats.org/officeDocument/2006/relationships" xmlns:m="http://schemas.openxmlformats.org/officeDocument/2006/math" xmlns:v="urn:schemas-microsoft-com:vml" xmlns:wp14="http://schemas.microsoft.com/office/word/2010/wordprocessingDrawing" xmlns:wp="http://schemas.openxmlformats.org/drawingml/2006/wordprocessingDrawing" xmlns:w10="urn:schemas-microsoft-com:office:word" xmlns:w="http://schemas.openxmlformats.org/wordprocessingml/2006/main" xmlns:w14="http://schemas.microsoft.com/office/word/2010/wordml" xmlns:w15="http://schemas.microsoft.com/office/word/2012/wordml" xmlns:wpg="http://schemas.microsoft.com/office/word/2010/wordprocessingGroup" xmlns:wpi="http://schemas.microsoft.com/office/word/2010/wordprocessingInk" xmlns:wne="http://schemas.microsoft.com/office/word/2006/wordml" xmlns:wps="http://schemas.microsoft.com/office/word/2010/wordprocessingShape" mc:Ignorable="w14 w15 wp14">
+<w:ftr xmlns:wpc="http://schemas.microsoft.com/office/word/2010/wordprocessingCanvas" xmlns:cx="http://schemas.microsoft.com/office/drawing/2014/chartex" xmlns:mc="http://schemas.openxmlformats.org/markup-compatibility/2006" xmlns:o="urn:schemas-microsoft-com:office:office" xmlns:r="http://schemas.openxmlformats.org/officeDocument/2006/relationships" xmlns:m="http://schemas.openxmlformats.org/officeDocument/2006/math" xmlns:v="urn:schemas-microsoft-com:vml" xmlns:wp14="http://schemas.microsoft.com/office/word/2010/wordprocessingDrawing" xmlns:wp="http://schemas.openxmlformats.org/drawingml/2006/wordprocessingDrawing" xmlns:w10="urn:schemas-microsoft-com:office:word" xmlns:w="http://schemas.openxmlformats.org/wordprocessingml/2006/main" xmlns:w14="http://schemas.microsoft.com/office/word/2010/wordml" xmlns:w15="http://schemas.microsoft.com/office/word/2012/wordml" xmlns:w16se="http://schemas.microsoft.com/office/word/2015/wordml/symex" xmlns:wpg="http://schemas.microsoft.com/office/word/2010/wordprocessingGroup" xmlns:wpi="http://schemas.microsoft.com/office/word/2010/wordprocessingInk" xmlns:wne="http://schemas.microsoft.com/office/word/2006/wordml" xmlns:wps="http://schemas.microsoft.com/office/word/2010/wordprocessingShape" mc:Ignorable="w14 w15 w16se wp14">
   <w:p>
     <w:pPr>
       <w:tabs>
@@ -1354,7 +1354,7 @@
 </file>
 
 <file path=word/footnotes.xml><?xml version="1.0" encoding="utf-8"?>
-<w:footnotes xmlns:wpc="http://schemas.microsoft.com/office/word/2010/wordprocessingCanvas" xmlns:mc="http://schemas.openxmlformats.org/markup-compatibility/2006" xmlns:o="urn:schemas-microsoft-com:office:office" xmlns:r="http://schemas.openxmlformats.org/officeDocument/2006/relationships" xmlns:m="http://schemas.openxmlformats.org/officeDocument/2006/math" xmlns:v="urn:schemas-microsoft-com:vml" xmlns:wp14="http://schemas.microsoft.com/office/word/2010/wordprocessingDrawing" xmlns:wp="http://schemas.openxmlformats.org/drawingml/2006/wordprocessingDrawing" xmlns:w10="urn:schemas-microsoft-com:office:word" xmlns:w="http://schemas.openxmlformats.org/wordprocessingml/2006/main" xmlns:w14="http://schemas.microsoft.com/office/word/2010/wordml" xmlns:w15="http://schemas.microsoft.com/office/word/2012/wordml" xmlns:wpg="http://schemas.microsoft.com/office/word/2010/wordprocessingGroup" xmlns:wpi="http://schemas.microsoft.com/office/word/2010/wordprocessingInk" xmlns:wne="http://schemas.microsoft.com/office/word/2006/wordml" xmlns:wps="http://schemas.microsoft.com/office/word/2010/wordprocessingShape" mc:Ignorable="w14 w15 wp14">
+<w:footnotes xmlns:wpc="http://schemas.microsoft.com/office/word/2010/wordprocessingCanvas" xmlns:cx="http://schemas.microsoft.com/office/drawing/2014/chartex" xmlns:mc="http://schemas.openxmlformats.org/markup-compatibility/2006" xmlns:o="urn:schemas-microsoft-com:office:office" xmlns:r="http://schemas.openxmlformats.org/officeDocument/2006/relationships" xmlns:m="http://schemas.openxmlformats.org/officeDocument/2006/math" xmlns:v="urn:schemas-microsoft-com:vml" xmlns:wp14="http://schemas.microsoft.com/office/word/2010/wordprocessingDrawing" xmlns:wp="http://schemas.openxmlformats.org/drawingml/2006/wordprocessingDrawing" xmlns:w10="urn:schemas-microsoft-com:office:word" xmlns:w="http://schemas.openxmlformats.org/wordprocessingml/2006/main" xmlns:w14="http://schemas.microsoft.com/office/word/2010/wordml" xmlns:w15="http://schemas.microsoft.com/office/word/2012/wordml" xmlns:w16se="http://schemas.microsoft.com/office/word/2015/wordml/symex" xmlns:wpg="http://schemas.microsoft.com/office/word/2010/wordprocessingGroup" xmlns:wpi="http://schemas.microsoft.com/office/word/2010/wordprocessingInk" xmlns:wne="http://schemas.microsoft.com/office/word/2006/wordml" xmlns:wps="http://schemas.microsoft.com/office/word/2010/wordprocessingShape" mc:Ignorable="w14 w15 w16se wp14">
   <w:footnote w:type="separator" w:id="-1">
     <w:p>
       <w:pPr>
@@ -1379,7 +1379,7 @@
 </file>
 
 <file path=word/header1.xml><?xml version="1.0" encoding="utf-8"?>
-<w:hdr xmlns:wpc="http://schemas.microsoft.com/office/word/2010/wordprocessingCanvas" xmlns:mc="http://schemas.openxmlformats.org/markup-compatibility/2006" xmlns:o="urn:schemas-microsoft-com:office:office" xmlns:r="http://schemas.openxmlformats.org/officeDocument/2006/relationships" xmlns:m="http://schemas.openxmlformats.org/officeDocument/2006/math" xmlns:v="urn:schemas-microsoft-com:vml" xmlns:wp14="http://schemas.microsoft.com/office/word/2010/wordprocessingDrawing" xmlns:wp="http://schemas.openxmlformats.org/drawingml/2006/wordprocessingDrawing" xmlns:w10="urn:schemas-microsoft-com:office:word" xmlns:w="http://schemas.openxmlformats.org/wordprocessingml/2006/main" xmlns:w14="http://schemas.microsoft.com/office/word/2010/wordml" xmlns:w15="http://schemas.microsoft.com/office/word/2012/wordml" xmlns:wpg="http://schemas.microsoft.com/office/word/2010/wordprocessingGroup" xmlns:wpi="http://schemas.microsoft.com/office/word/2010/wordprocessingInk" xmlns:wne="http://schemas.microsoft.com/office/word/2006/wordml" xmlns:wps="http://schemas.microsoft.com/office/word/2010/wordprocessingShape" mc:Ignorable="w14 w15 wp14">
+<w:hdr xmlns:wpc="http://schemas.microsoft.com/office/word/2010/wordprocessingCanvas" xmlns:cx="http://schemas.microsoft.com/office/drawing/2014/chartex" xmlns:mc="http://schemas.openxmlformats.org/markup-compatibility/2006" xmlns:o="urn:schemas-microsoft-com:office:office" xmlns:r="http://schemas.openxmlformats.org/officeDocument/2006/relationships" xmlns:m="http://schemas.openxmlformats.org/officeDocument/2006/math" xmlns:v="urn:schemas-microsoft-com:vml" xmlns:wp14="http://schemas.microsoft.com/office/word/2010/wordprocessingDrawing" xmlns:wp="http://schemas.openxmlformats.org/drawingml/2006/wordprocessingDrawing" xmlns:w10="urn:schemas-microsoft-com:office:word" xmlns:w="http://schemas.openxmlformats.org/wordprocessingml/2006/main" xmlns:w14="http://schemas.microsoft.com/office/word/2010/wordml" xmlns:w15="http://schemas.microsoft.com/office/word/2012/wordml" xmlns:w16se="http://schemas.microsoft.com/office/word/2015/wordml/symex" xmlns:wpg="http://schemas.microsoft.com/office/word/2010/wordprocessingGroup" xmlns:wpi="http://schemas.microsoft.com/office/word/2010/wordprocessingInk" xmlns:wne="http://schemas.microsoft.com/office/word/2006/wordml" xmlns:wps="http://schemas.microsoft.com/office/word/2010/wordprocessingShape" mc:Ignorable="w14 w15 w16se wp14">
   <w:p>
     <w:pPr>
       <w:pStyle w:val="Header"/>
@@ -1443,7 +1443,7 @@
 </file>
 
 <file path=word/numbering.xml><?xml version="1.0" encoding="utf-8"?>
-<w:numbering xmlns:wpc="http://schemas.microsoft.com/office/word/2010/wordprocessingCanvas" xmlns:mc="http://schemas.openxmlformats.org/markup-compatibility/2006" xmlns:o="urn:schemas-microsoft-com:office:office" xmlns:r="http://schemas.openxmlformats.org/officeDocument/2006/relationships" xmlns:m="http://schemas.openxmlformats.org/officeDocument/2006/math" xmlns:v="urn:schemas-microsoft-com:vml" xmlns:wp14="http://schemas.microsoft.com/office/word/2010/wordprocessingDrawing" xmlns:wp="http://schemas.openxmlformats.org/drawingml/2006/wordprocessingDrawing" xmlns:w10="urn:schemas-microsoft-com:office:word" xmlns:w="http://schemas.openxmlformats.org/wordprocessingml/2006/main" xmlns:w14="http://schemas.microsoft.com/office/word/2010/wordml" xmlns:w15="http://schemas.microsoft.com/office/word/2012/wordml" xmlns:wpg="http://schemas.microsoft.com/office/word/2010/wordprocessingGroup" xmlns:wpi="http://schemas.microsoft.com/office/word/2010/wordprocessingInk" xmlns:wne="http://schemas.microsoft.com/office/word/2006/wordml" xmlns:wps="http://schemas.microsoft.com/office/word/2010/wordprocessingShape" mc:Ignorable="w14 w15 wp14">
+<w:numbering xmlns:wpc="http://schemas.microsoft.com/office/word/2010/wordprocessingCanvas" xmlns:cx="http://schemas.microsoft.com/office/drawing/2014/chartex" xmlns:mc="http://schemas.openxmlformats.org/markup-compatibility/2006" xmlns:o="urn:schemas-microsoft-com:office:office" xmlns:r="http://schemas.openxmlformats.org/officeDocument/2006/relationships" xmlns:m="http://schemas.openxmlformats.org/officeDocument/2006/math" xmlns:v="urn:schemas-microsoft-com:vml" xmlns:wp14="http://schemas.microsoft.com/office/word/2010/wordprocessingDrawing" xmlns:wp="http://schemas.openxmlformats.org/drawingml/2006/wordprocessingDrawing" xmlns:w10="urn:schemas-microsoft-com:office:word" xmlns:w="http://schemas.openxmlformats.org/wordprocessingml/2006/main" xmlns:w14="http://schemas.microsoft.com/office/word/2010/wordml" xmlns:w15="http://schemas.microsoft.com/office/word/2012/wordml" xmlns:w16se="http://schemas.microsoft.com/office/word/2015/wordml/symex" xmlns:wpg="http://schemas.microsoft.com/office/word/2010/wordprocessingGroup" xmlns:wpi="http://schemas.microsoft.com/office/word/2010/wordprocessingInk" xmlns:wne="http://schemas.microsoft.com/office/word/2006/wordml" xmlns:wps="http://schemas.microsoft.com/office/word/2010/wordprocessingShape" mc:Ignorable="w14 w15 w16se wp14">
   <w:abstractNum w:abstractNumId="0" w15:restartNumberingAfterBreak="0">
     <w:nsid w:val="7AD5087F"/>
     <w:multiLevelType w:val="hybridMultilevel"/>
@@ -1564,7 +1564,7 @@
 </file>
 
 <file path=word/styles.xml><?xml version="1.0" encoding="utf-8"?>
-<w:styles xmlns:mc="http://schemas.openxmlformats.org/markup-compatibility/2006" xmlns:r="http://schemas.openxmlformats.org/officeDocument/2006/relationships" xmlns:w="http://schemas.openxmlformats.org/wordprocessingml/2006/main" xmlns:w14="http://schemas.microsoft.com/office/word/2010/wordml" xmlns:w15="http://schemas.microsoft.com/office/word/2012/wordml" mc:Ignorable="w14 w15">
+<w:styles xmlns:mc="http://schemas.openxmlformats.org/markup-compatibility/2006" xmlns:r="http://schemas.openxmlformats.org/officeDocument/2006/relationships" xmlns:w="http://schemas.openxmlformats.org/wordprocessingml/2006/main" xmlns:w14="http://schemas.microsoft.com/office/word/2010/wordml" xmlns:w15="http://schemas.microsoft.com/office/word/2012/wordml" xmlns:w16se="http://schemas.microsoft.com/office/word/2015/wordml/symex" mc:Ignorable="w14 w15 w16se">
   <w:docDefaults>
     <w:rPrDefault>
       <w:rPr>

</xml_diff>